<commit_message>
last version 30/08/2024 05:32
</commit_message>
<xml_diff>
--- a/roles.docx
+++ b/roles.docx
@@ -9,13 +9,47 @@
           <w:bCs/>
         </w:rPr>
       </w:pPr>
-      <w:r>
-        <w:rPr>
-          <w:b/>
-          <w:bCs/>
-        </w:rPr>
-        <w:t>Roles and Their Dashboards</w:t>
-      </w:r>
+      <w:proofErr w:type="spellStart"/>
+      <w:r>
+        <w:rPr>
+          <w:b/>
+          <w:bCs/>
+        </w:rPr>
+        <w:t>Roles</w:t>
+      </w:r>
+      <w:proofErr w:type="spellEnd"/>
+      <w:r>
+        <w:rPr>
+          <w:b/>
+          <w:bCs/>
+        </w:rPr>
+        <w:t xml:space="preserve"> and </w:t>
+      </w:r>
+      <w:proofErr w:type="spellStart"/>
+      <w:r>
+        <w:rPr>
+          <w:b/>
+          <w:bCs/>
+        </w:rPr>
+        <w:t>Their</w:t>
+      </w:r>
+      <w:proofErr w:type="spellEnd"/>
+      <w:r>
+        <w:rPr>
+          <w:b/>
+          <w:bCs/>
+        </w:rPr>
+        <w:t xml:space="preserve"> </w:t>
+      </w:r>
+      <w:proofErr w:type="spellStart"/>
+      <w:r>
+        <w:rPr>
+          <w:b/>
+          <w:bCs/>
+        </w:rPr>
+        <w:t>Dashboards</w:t>
+      </w:r>
+      <w:proofErr w:type="spellEnd"/>
     </w:p>
     <w:p>
       <w:pPr>
@@ -24,6 +58,7 @@
           <w:numId w:val="1"/>
         </w:numPr>
       </w:pPr>
+      <w:proofErr w:type="spellStart"/>
       <w:r>
         <w:rPr>
           <w:b/>
@@ -31,6 +66,7 @@
         </w:rPr>
         <w:t>SuperAdmin</w:t>
       </w:r>
+      <w:proofErr w:type="spellEnd"/>
     </w:p>
     <w:p>
       <w:pPr>
@@ -39,6 +75,7 @@
           <w:numId w:val="1"/>
         </w:numPr>
       </w:pPr>
+      <w:proofErr w:type="gramStart"/>
       <w:r>
         <w:rPr>
           <w:b/>
@@ -46,15 +83,22 @@
         </w:rPr>
         <w:t>Dashboard:</w:t>
       </w:r>
-    </w:p>
-    <w:p>
-      <w:pPr>
-        <w:numPr>
-          <w:ilvl w:val="2"/>
-          <w:numId w:val="1"/>
-        </w:numPr>
-      </w:pPr>
-      <w:r>
+      <w:proofErr w:type="gramEnd"/>
+    </w:p>
+    <w:p>
+      <w:pPr>
+        <w:numPr>
+          <w:ilvl w:val="2"/>
+          <w:numId w:val="1"/>
+        </w:numPr>
+        <w:rPr>
+          <w:lang w:val="en-US"/>
+        </w:rPr>
+      </w:pPr>
+      <w:r>
+        <w:rPr>
+          <w:lang w:val="en-US"/>
+        </w:rPr>
         <w:t>Overview of all workspaces, projects, sites, buildings, components, and incidents.</w:t>
       </w:r>
     </w:p>
@@ -87,22 +131,39 @@
           <w:numId w:val="1"/>
         </w:numPr>
       </w:pPr>
-      <w:r>
-        <w:rPr>
-          <w:b/>
-          <w:bCs/>
-        </w:rPr>
-        <w:t>Privileges:</w:t>
-      </w:r>
-    </w:p>
-    <w:p>
-      <w:pPr>
-        <w:numPr>
-          <w:ilvl w:val="2"/>
-          <w:numId w:val="1"/>
-        </w:numPr>
-      </w:pPr>
-      <w:r>
+      <w:proofErr w:type="spellStart"/>
+      <w:proofErr w:type="gramStart"/>
+      <w:r>
+        <w:rPr>
+          <w:b/>
+          <w:bCs/>
+        </w:rPr>
+        <w:t>Privileges</w:t>
+      </w:r>
+      <w:proofErr w:type="spellEnd"/>
+      <w:r>
+        <w:rPr>
+          <w:b/>
+          <w:bCs/>
+        </w:rPr>
+        <w:t>:</w:t>
+      </w:r>
+      <w:proofErr w:type="gramEnd"/>
+    </w:p>
+    <w:p>
+      <w:pPr>
+        <w:numPr>
+          <w:ilvl w:val="2"/>
+          <w:numId w:val="1"/>
+        </w:numPr>
+        <w:rPr>
+          <w:lang w:val="en-US"/>
+        </w:rPr>
+      </w:pPr>
+      <w:r>
+        <w:rPr>
+          <w:lang w:val="en-US"/>
+        </w:rPr>
         <w:t>Full CRUD (Create, Read, Update, Delete) permissions for all entities.</w:t>
       </w:r>
     </w:p>
@@ -125,7 +186,15 @@
         </w:numPr>
       </w:pPr>
       <w:r>
-        <w:t>Manage user roles and permissions.</w:t>
+        <w:t xml:space="preserve">Manage user </w:t>
+      </w:r>
+      <w:proofErr w:type="spellStart"/>
+      <w:r>
+        <w:t>roles</w:t>
+      </w:r>
+      <w:proofErr w:type="spellEnd"/>
+      <w:r>
+        <w:t xml:space="preserve"> and permissions.</w:t>
       </w:r>
     </w:p>
     <w:p>
@@ -150,6 +219,7 @@
           <w:numId w:val="1"/>
         </w:numPr>
       </w:pPr>
+      <w:proofErr w:type="gramStart"/>
       <w:r>
         <w:rPr>
           <w:b/>
@@ -157,15 +227,22 @@
         </w:rPr>
         <w:t>Dashboard:</w:t>
       </w:r>
-    </w:p>
-    <w:p>
-      <w:pPr>
-        <w:numPr>
-          <w:ilvl w:val="2"/>
-          <w:numId w:val="1"/>
-        </w:numPr>
-      </w:pPr>
-      <w:r>
+      <w:proofErr w:type="gramEnd"/>
+    </w:p>
+    <w:p>
+      <w:pPr>
+        <w:numPr>
+          <w:ilvl w:val="2"/>
+          <w:numId w:val="1"/>
+        </w:numPr>
+        <w:rPr>
+          <w:lang w:val="en-US"/>
+        </w:rPr>
+      </w:pPr>
+      <w:r>
+        <w:rPr>
+          <w:lang w:val="en-US"/>
+        </w:rPr>
         <w:t>Overview of all workspaces, projects, and sites.</w:t>
       </w:r>
     </w:p>
@@ -175,8 +252,14 @@
           <w:ilvl w:val="2"/>
           <w:numId w:val="1"/>
         </w:numPr>
-      </w:pPr>
-      <w:r>
+        <w:rPr>
+          <w:lang w:val="en-US"/>
+        </w:rPr>
+      </w:pPr>
+      <w:r>
+        <w:rPr>
+          <w:lang w:val="en-US"/>
+        </w:rPr>
         <w:t>Detailed view of buildings, components, and incidents within their workspace.</w:t>
       </w:r>
     </w:p>
@@ -188,7 +271,15 @@
         </w:numPr>
       </w:pPr>
       <w:r>
-        <w:t>Reports and analytics.</w:t>
+        <w:t xml:space="preserve">Reports and </w:t>
+      </w:r>
+      <w:proofErr w:type="spellStart"/>
+      <w:r>
+        <w:t>analytics</w:t>
+      </w:r>
+      <w:proofErr w:type="spellEnd"/>
+      <w:r>
+        <w:t>.</w:t>
       </w:r>
     </w:p>
     <w:p>
@@ -198,22 +289,39 @@
           <w:numId w:val="1"/>
         </w:numPr>
       </w:pPr>
-      <w:r>
-        <w:rPr>
-          <w:b/>
-          <w:bCs/>
-        </w:rPr>
-        <w:t>Privileges:</w:t>
-      </w:r>
-    </w:p>
-    <w:p>
-      <w:pPr>
-        <w:numPr>
-          <w:ilvl w:val="2"/>
-          <w:numId w:val="1"/>
-        </w:numPr>
-      </w:pPr>
-      <w:r>
+      <w:proofErr w:type="spellStart"/>
+      <w:proofErr w:type="gramStart"/>
+      <w:r>
+        <w:rPr>
+          <w:b/>
+          <w:bCs/>
+        </w:rPr>
+        <w:t>Privileges</w:t>
+      </w:r>
+      <w:proofErr w:type="spellEnd"/>
+      <w:r>
+        <w:rPr>
+          <w:b/>
+          <w:bCs/>
+        </w:rPr>
+        <w:t>:</w:t>
+      </w:r>
+      <w:proofErr w:type="gramEnd"/>
+    </w:p>
+    <w:p>
+      <w:pPr>
+        <w:numPr>
+          <w:ilvl w:val="2"/>
+          <w:numId w:val="1"/>
+        </w:numPr>
+        <w:rPr>
+          <w:lang w:val="en-US"/>
+        </w:rPr>
+      </w:pPr>
+      <w:r>
+        <w:rPr>
+          <w:lang w:val="en-US"/>
+        </w:rPr>
         <w:t>CRUD permissions for workspaces, projects, and sites.</w:t>
       </w:r>
     </w:p>
@@ -223,8 +331,14 @@
           <w:ilvl w:val="2"/>
           <w:numId w:val="1"/>
         </w:numPr>
-      </w:pPr>
-      <w:r>
+        <w:rPr>
+          <w:lang w:val="en-US"/>
+        </w:rPr>
+      </w:pPr>
+      <w:r>
+        <w:rPr>
+          <w:lang w:val="en-US"/>
+        </w:rPr>
         <w:t>Read permissions for all buildings and components.</w:t>
       </w:r>
     </w:p>
@@ -246,8 +360,21 @@
           <w:numId w:val="1"/>
         </w:numPr>
       </w:pPr>
-      <w:r>
-        <w:t>Generate and view reports.</w:t>
+      <w:proofErr w:type="spellStart"/>
+      <w:r>
+        <w:t>Generate</w:t>
+      </w:r>
+      <w:proofErr w:type="spellEnd"/>
+      <w:r>
+        <w:t xml:space="preserve"> and </w:t>
+      </w:r>
+      <w:proofErr w:type="spellStart"/>
+      <w:r>
+        <w:t>view</w:t>
+      </w:r>
+      <w:proofErr w:type="spellEnd"/>
+      <w:r>
+        <w:t xml:space="preserve"> reports.</w:t>
       </w:r>
     </w:p>
     <w:p>
@@ -272,6 +399,7 @@
           <w:numId w:val="1"/>
         </w:numPr>
       </w:pPr>
+      <w:proofErr w:type="gramStart"/>
       <w:r>
         <w:rPr>
           <w:b/>
@@ -279,15 +407,22 @@
         </w:rPr>
         <w:t>Dashboard:</w:t>
       </w:r>
-    </w:p>
-    <w:p>
-      <w:pPr>
-        <w:numPr>
-          <w:ilvl w:val="2"/>
-          <w:numId w:val="1"/>
-        </w:numPr>
-      </w:pPr>
-      <w:r>
+      <w:proofErr w:type="gramEnd"/>
+    </w:p>
+    <w:p>
+      <w:pPr>
+        <w:numPr>
+          <w:ilvl w:val="2"/>
+          <w:numId w:val="1"/>
+        </w:numPr>
+        <w:rPr>
+          <w:lang w:val="en-US"/>
+        </w:rPr>
+      </w:pPr>
+      <w:r>
+        <w:rPr>
+          <w:lang w:val="en-US"/>
+        </w:rPr>
         <w:t>Overview of projects and sites within their workspace.</w:t>
       </w:r>
     </w:p>
@@ -297,8 +432,14 @@
           <w:ilvl w:val="2"/>
           <w:numId w:val="1"/>
         </w:numPr>
-      </w:pPr>
-      <w:r>
+        <w:rPr>
+          <w:lang w:val="en-US"/>
+        </w:rPr>
+      </w:pPr>
+      <w:r>
+        <w:rPr>
+          <w:lang w:val="en-US"/>
+        </w:rPr>
         <w:t>Detailed view of buildings and components within their projects.</w:t>
       </w:r>
     </w:p>
@@ -308,8 +449,14 @@
           <w:ilvl w:val="2"/>
           <w:numId w:val="1"/>
         </w:numPr>
-      </w:pPr>
-      <w:r>
+        <w:rPr>
+          <w:lang w:val="en-US"/>
+        </w:rPr>
+      </w:pPr>
+      <w:r>
+        <w:rPr>
+          <w:lang w:val="en-US"/>
+        </w:rPr>
         <w:t>Incident management within their projects.</w:t>
       </w:r>
     </w:p>
@@ -320,22 +467,39 @@
           <w:numId w:val="1"/>
         </w:numPr>
       </w:pPr>
-      <w:r>
-        <w:rPr>
-          <w:b/>
-          <w:bCs/>
-        </w:rPr>
-        <w:t>Privileges:</w:t>
-      </w:r>
-    </w:p>
-    <w:p>
-      <w:pPr>
-        <w:numPr>
-          <w:ilvl w:val="2"/>
-          <w:numId w:val="1"/>
-        </w:numPr>
-      </w:pPr>
-      <w:r>
+      <w:proofErr w:type="spellStart"/>
+      <w:proofErr w:type="gramStart"/>
+      <w:r>
+        <w:rPr>
+          <w:b/>
+          <w:bCs/>
+        </w:rPr>
+        <w:t>Privileges</w:t>
+      </w:r>
+      <w:proofErr w:type="spellEnd"/>
+      <w:r>
+        <w:rPr>
+          <w:b/>
+          <w:bCs/>
+        </w:rPr>
+        <w:t>:</w:t>
+      </w:r>
+      <w:proofErr w:type="gramEnd"/>
+    </w:p>
+    <w:p>
+      <w:pPr>
+        <w:numPr>
+          <w:ilvl w:val="2"/>
+          <w:numId w:val="1"/>
+        </w:numPr>
+        <w:rPr>
+          <w:lang w:val="en-US"/>
+        </w:rPr>
+      </w:pPr>
+      <w:r>
+        <w:rPr>
+          <w:lang w:val="en-US"/>
+        </w:rPr>
         <w:t>CRUD permissions for projects and sites within their workspace.</w:t>
       </w:r>
     </w:p>
@@ -345,8 +509,14 @@
           <w:ilvl w:val="2"/>
           <w:numId w:val="1"/>
         </w:numPr>
-      </w:pPr>
-      <w:r>
+        <w:rPr>
+          <w:lang w:val="en-US"/>
+        </w:rPr>
+      </w:pPr>
+      <w:r>
+        <w:rPr>
+          <w:lang w:val="en-US"/>
+        </w:rPr>
         <w:t>Read permissions for buildings and components.</w:t>
       </w:r>
     </w:p>
@@ -356,25 +526,42 @@
           <w:ilvl w:val="2"/>
           <w:numId w:val="1"/>
         </w:numPr>
-      </w:pPr>
-      <w:r>
+        <w:rPr>
+          <w:lang w:val="en-US"/>
+        </w:rPr>
+      </w:pPr>
+      <w:r>
+        <w:rPr>
+          <w:lang w:val="en-US"/>
+        </w:rPr>
         <w:t>Manage incidents related to their projects.</w:t>
       </w:r>
     </w:p>
     <w:p>
       <w:pPr>
+        <w:ind w:left="2160"/>
+        <w:rPr>
+          <w:lang w:val="en-US"/>
+        </w:rPr>
+      </w:pPr>
+    </w:p>
+    <w:p>
+      <w:pPr>
         <w:numPr>
           <w:ilvl w:val="0"/>
           <w:numId w:val="1"/>
         </w:numPr>
       </w:pPr>
-      <w:r>
-        <w:rPr>
-          <w:b/>
-          <w:bCs/>
-        </w:rPr>
+      <w:proofErr w:type="spellStart"/>
+      <w:r>
+        <w:rPr>
+          <w:b/>
+          <w:bCs/>
+        </w:rPr>
+        <w:lastRenderedPageBreak/>
         <w:t>Ingenieur</w:t>
       </w:r>
+      <w:proofErr w:type="spellEnd"/>
     </w:p>
     <w:p>
       <w:pPr>
@@ -383,23 +570,30 @@
           <w:numId w:val="1"/>
         </w:numPr>
       </w:pPr>
-      <w:r>
-        <w:rPr>
-          <w:b/>
-          <w:bCs/>
-        </w:rPr>
-        <w:lastRenderedPageBreak/>
+      <w:proofErr w:type="gramStart"/>
+      <w:r>
+        <w:rPr>
+          <w:b/>
+          <w:bCs/>
+        </w:rPr>
         <w:t>Dashboard:</w:t>
       </w:r>
-    </w:p>
-    <w:p>
-      <w:pPr>
-        <w:numPr>
-          <w:ilvl w:val="2"/>
-          <w:numId w:val="1"/>
-        </w:numPr>
-      </w:pPr>
-      <w:r>
+      <w:proofErr w:type="gramEnd"/>
+    </w:p>
+    <w:p>
+      <w:pPr>
+        <w:numPr>
+          <w:ilvl w:val="2"/>
+          <w:numId w:val="1"/>
+        </w:numPr>
+        <w:rPr>
+          <w:lang w:val="en-US"/>
+        </w:rPr>
+      </w:pPr>
+      <w:r>
+        <w:rPr>
+          <w:lang w:val="en-US"/>
+        </w:rPr>
         <w:t>Overview of sites and buildings within their projects.</w:t>
       </w:r>
     </w:p>
@@ -409,8 +603,14 @@
           <w:ilvl w:val="2"/>
           <w:numId w:val="1"/>
         </w:numPr>
-      </w:pPr>
-      <w:r>
+        <w:rPr>
+          <w:lang w:val="en-US"/>
+        </w:rPr>
+      </w:pPr>
+      <w:r>
+        <w:rPr>
+          <w:lang w:val="en-US"/>
+        </w:rPr>
         <w:t>Detailed view of components within their sites.</w:t>
       </w:r>
     </w:p>
@@ -420,8 +620,14 @@
           <w:ilvl w:val="2"/>
           <w:numId w:val="1"/>
         </w:numPr>
-      </w:pPr>
-      <w:r>
+        <w:rPr>
+          <w:lang w:val="en-US"/>
+        </w:rPr>
+      </w:pPr>
+      <w:r>
+        <w:rPr>
+          <w:lang w:val="en-US"/>
+        </w:rPr>
         <w:t>Incident reporting and status updates.</w:t>
       </w:r>
     </w:p>
@@ -432,22 +638,39 @@
           <w:numId w:val="1"/>
         </w:numPr>
       </w:pPr>
-      <w:r>
-        <w:rPr>
-          <w:b/>
-          <w:bCs/>
-        </w:rPr>
-        <w:t>Privileges:</w:t>
-      </w:r>
-    </w:p>
-    <w:p>
-      <w:pPr>
-        <w:numPr>
-          <w:ilvl w:val="2"/>
-          <w:numId w:val="1"/>
-        </w:numPr>
-      </w:pPr>
-      <w:r>
+      <w:proofErr w:type="spellStart"/>
+      <w:proofErr w:type="gramStart"/>
+      <w:r>
+        <w:rPr>
+          <w:b/>
+          <w:bCs/>
+        </w:rPr>
+        <w:t>Privileges</w:t>
+      </w:r>
+      <w:proofErr w:type="spellEnd"/>
+      <w:r>
+        <w:rPr>
+          <w:b/>
+          <w:bCs/>
+        </w:rPr>
+        <w:t>:</w:t>
+      </w:r>
+      <w:proofErr w:type="gramEnd"/>
+    </w:p>
+    <w:p>
+      <w:pPr>
+        <w:numPr>
+          <w:ilvl w:val="2"/>
+          <w:numId w:val="1"/>
+        </w:numPr>
+        <w:rPr>
+          <w:lang w:val="en-US"/>
+        </w:rPr>
+      </w:pPr>
+      <w:r>
+        <w:rPr>
+          <w:lang w:val="en-US"/>
+        </w:rPr>
         <w:t>Read permissions for sites, buildings, and components.</w:t>
       </w:r>
     </w:p>
@@ -457,8 +680,14 @@
           <w:ilvl w:val="2"/>
           <w:numId w:val="1"/>
         </w:numPr>
-      </w:pPr>
-      <w:r>
+        <w:rPr>
+          <w:lang w:val="en-US"/>
+        </w:rPr>
+      </w:pPr>
+      <w:r>
+        <w:rPr>
+          <w:lang w:val="en-US"/>
+        </w:rPr>
         <w:t>Create and update incidents related to their sites.</w:t>
       </w:r>
     </w:p>
@@ -468,8 +697,14 @@
           <w:ilvl w:val="2"/>
           <w:numId w:val="1"/>
         </w:numPr>
-      </w:pPr>
-      <w:r>
+        <w:rPr>
+          <w:lang w:val="en-US"/>
+        </w:rPr>
+      </w:pPr>
+      <w:r>
+        <w:rPr>
+          <w:lang w:val="en-US"/>
+        </w:rPr>
         <w:t>View reports related to their sites and buildings.</w:t>
       </w:r>
     </w:p>
@@ -495,6 +730,7 @@
           <w:numId w:val="1"/>
         </w:numPr>
       </w:pPr>
+      <w:proofErr w:type="gramStart"/>
       <w:r>
         <w:rPr>
           <w:b/>
@@ -502,15 +738,22 @@
         </w:rPr>
         <w:t>Dashboard:</w:t>
       </w:r>
-    </w:p>
-    <w:p>
-      <w:pPr>
-        <w:numPr>
-          <w:ilvl w:val="2"/>
-          <w:numId w:val="1"/>
-        </w:numPr>
-      </w:pPr>
-      <w:r>
+      <w:proofErr w:type="gramEnd"/>
+    </w:p>
+    <w:p>
+      <w:pPr>
+        <w:numPr>
+          <w:ilvl w:val="2"/>
+          <w:numId w:val="1"/>
+        </w:numPr>
+        <w:rPr>
+          <w:lang w:val="en-US"/>
+        </w:rPr>
+      </w:pPr>
+      <w:r>
+        <w:rPr>
+          <w:lang w:val="en-US"/>
+        </w:rPr>
         <w:t>Overview of assigned sites and components.</w:t>
       </w:r>
     </w:p>
@@ -522,18 +765,42 @@
         </w:numPr>
       </w:pPr>
       <w:r>
-        <w:t>Incident management and resolution.</w:t>
-      </w:r>
-    </w:p>
-    <w:p>
-      <w:pPr>
-        <w:numPr>
-          <w:ilvl w:val="2"/>
-          <w:numId w:val="1"/>
-        </w:numPr>
-      </w:pPr>
-      <w:r>
-        <w:t>Maintenance schedules and tasks.</w:t>
+        <w:t xml:space="preserve">Incident management and </w:t>
+      </w:r>
+      <w:proofErr w:type="spellStart"/>
+      <w:r>
+        <w:t>resolution</w:t>
+      </w:r>
+      <w:proofErr w:type="spellEnd"/>
+      <w:r>
+        <w:t>.</w:t>
+      </w:r>
+    </w:p>
+    <w:p>
+      <w:pPr>
+        <w:numPr>
+          <w:ilvl w:val="2"/>
+          <w:numId w:val="1"/>
+        </w:numPr>
+      </w:pPr>
+      <w:r>
+        <w:t xml:space="preserve">Maintenance </w:t>
+      </w:r>
+      <w:proofErr w:type="spellStart"/>
+      <w:r>
+        <w:t>schedules</w:t>
+      </w:r>
+      <w:proofErr w:type="spellEnd"/>
+      <w:r>
+        <w:t xml:space="preserve"> and </w:t>
+      </w:r>
+      <w:proofErr w:type="spellStart"/>
+      <w:r>
+        <w:t>tasks</w:t>
+      </w:r>
+      <w:proofErr w:type="spellEnd"/>
+      <w:r>
+        <w:t>.</w:t>
       </w:r>
     </w:p>
     <w:p>
@@ -543,13 +810,24 @@
           <w:numId w:val="1"/>
         </w:numPr>
       </w:pPr>
-      <w:r>
-        <w:rPr>
-          <w:b/>
-          <w:bCs/>
-        </w:rPr>
-        <w:t>Privileges:</w:t>
-      </w:r>
+      <w:proofErr w:type="spellStart"/>
+      <w:proofErr w:type="gramStart"/>
+      <w:r>
+        <w:rPr>
+          <w:b/>
+          <w:bCs/>
+        </w:rPr>
+        <w:t>Privileges</w:t>
+      </w:r>
+      <w:proofErr w:type="spellEnd"/>
+      <w:r>
+        <w:rPr>
+          <w:b/>
+          <w:bCs/>
+        </w:rPr>
+        <w:t>:</w:t>
+      </w:r>
+      <w:proofErr w:type="gramEnd"/>
     </w:p>
     <w:p>
       <w:pPr>
@@ -593,22 +871,46 @@
         </w:numPr>
       </w:pPr>
       <w:r>
-        <w:t>Manage maintenance tasks.</w:t>
-      </w:r>
-    </w:p>
-    <w:p>
-      <w:pPr>
-        <w:rPr>
-          <w:b/>
-          <w:bCs/>
-        </w:rPr>
-      </w:pPr>
-      <w:r>
-        <w:rPr>
-          <w:b/>
-          <w:bCs/>
-        </w:rPr>
-        <w:t>Migration Analysis and Data Mapping</w:t>
+        <w:t xml:space="preserve">Manage maintenance </w:t>
+      </w:r>
+      <w:proofErr w:type="spellStart"/>
+      <w:r>
+        <w:t>tasks</w:t>
+      </w:r>
+      <w:proofErr w:type="spellEnd"/>
+      <w:r>
+        <w:t>.</w:t>
+      </w:r>
+    </w:p>
+    <w:p>
+      <w:pPr>
+        <w:rPr>
+          <w:b/>
+          <w:bCs/>
+        </w:rPr>
+      </w:pPr>
+      <w:r>
+        <w:rPr>
+          <w:b/>
+          <w:bCs/>
+        </w:rPr>
+        <w:t xml:space="preserve">Migration </w:t>
+      </w:r>
+      <w:proofErr w:type="spellStart"/>
+      <w:r>
+        <w:rPr>
+          <w:b/>
+          <w:bCs/>
+        </w:rPr>
+        <w:t>Analysis</w:t>
+      </w:r>
+      <w:proofErr w:type="spellEnd"/>
+      <w:r>
+        <w:rPr>
+          <w:b/>
+          <w:bCs/>
+        </w:rPr>
+        <w:t xml:space="preserve"> and Data Mapping</w:t>
       </w:r>
     </w:p>
     <w:p>
@@ -618,12 +920,21 @@
           <w:numId w:val="2"/>
         </w:numPr>
       </w:pPr>
-      <w:r>
-        <w:rPr>
-          <w:b/>
-          <w:bCs/>
-        </w:rPr>
-        <w:t>Users Table</w:t>
+      <w:proofErr w:type="spellStart"/>
+      <w:r>
+        <w:rPr>
+          <w:b/>
+          <w:bCs/>
+        </w:rPr>
+        <w:t>Users</w:t>
+      </w:r>
+      <w:proofErr w:type="spellEnd"/>
+      <w:r>
+        <w:rPr>
+          <w:b/>
+          <w:bCs/>
+        </w:rPr>
+        <w:t xml:space="preserve"> Table</w:t>
       </w:r>
     </w:p>
     <w:p>
@@ -650,12 +961,21 @@
           <w:numId w:val="2"/>
         </w:numPr>
       </w:pPr>
-      <w:r>
-        <w:rPr>
-          <w:b/>
-          <w:bCs/>
-        </w:rPr>
-        <w:t>Workspaces Table</w:t>
+      <w:proofErr w:type="spellStart"/>
+      <w:r>
+        <w:rPr>
+          <w:b/>
+          <w:bCs/>
+        </w:rPr>
+        <w:t>Workspaces</w:t>
+      </w:r>
+      <w:proofErr w:type="spellEnd"/>
+      <w:r>
+        <w:rPr>
+          <w:b/>
+          <w:bCs/>
+        </w:rPr>
+        <w:t xml:space="preserve"> Table</w:t>
       </w:r>
     </w:p>
     <w:p>
@@ -664,8 +984,14 @@
           <w:ilvl w:val="1"/>
           <w:numId w:val="2"/>
         </w:numPr>
-      </w:pPr>
-      <w:r>
+        <w:rPr>
+          <w:lang w:val="en-US"/>
+        </w:rPr>
+      </w:pPr>
+      <w:r>
+        <w:rPr>
+          <w:lang w:val="en-US"/>
+        </w:rPr>
         <w:t>Contains workspace details linked to users.</w:t>
       </w:r>
     </w:p>
@@ -676,12 +1002,21 @@
           <w:numId w:val="2"/>
         </w:numPr>
       </w:pPr>
-      <w:r>
-        <w:rPr>
-          <w:b/>
-          <w:bCs/>
-        </w:rPr>
-        <w:t>Projects Table</w:t>
+      <w:proofErr w:type="spellStart"/>
+      <w:r>
+        <w:rPr>
+          <w:b/>
+          <w:bCs/>
+        </w:rPr>
+        <w:t>Projects</w:t>
+      </w:r>
+      <w:proofErr w:type="spellEnd"/>
+      <w:r>
+        <w:rPr>
+          <w:b/>
+          <w:bCs/>
+        </w:rPr>
+        <w:t xml:space="preserve"> Table</w:t>
       </w:r>
     </w:p>
     <w:p>
@@ -690,8 +1025,14 @@
           <w:ilvl w:val="1"/>
           <w:numId w:val="2"/>
         </w:numPr>
-      </w:pPr>
-      <w:r>
+        <w:rPr>
+          <w:lang w:val="en-US"/>
+        </w:rPr>
+      </w:pPr>
+      <w:r>
+        <w:rPr>
+          <w:lang w:val="en-US"/>
+        </w:rPr>
         <w:t>Contains project details linked to workspaces.</w:t>
       </w:r>
     </w:p>
@@ -716,8 +1057,14 @@
           <w:ilvl w:val="1"/>
           <w:numId w:val="2"/>
         </w:numPr>
-      </w:pPr>
-      <w:r>
+        <w:rPr>
+          <w:lang w:val="en-US"/>
+        </w:rPr>
+      </w:pPr>
+      <w:r>
+        <w:rPr>
+          <w:lang w:val="en-US"/>
+        </w:rPr>
         <w:t>Contains site details linked to workspaces.</w:t>
       </w:r>
     </w:p>
@@ -742,8 +1089,14 @@
           <w:ilvl w:val="1"/>
           <w:numId w:val="2"/>
         </w:numPr>
-      </w:pPr>
-      <w:r>
+        <w:rPr>
+          <w:lang w:val="en-US"/>
+        </w:rPr>
+      </w:pPr>
+      <w:r>
+        <w:rPr>
+          <w:lang w:val="en-US"/>
+        </w:rPr>
         <w:t>Contains building details linked to sites.</w:t>
       </w:r>
     </w:p>
@@ -768,8 +1121,14 @@
           <w:ilvl w:val="1"/>
           <w:numId w:val="2"/>
         </w:numPr>
-      </w:pPr>
-      <w:r>
+        <w:rPr>
+          <w:lang w:val="en-US"/>
+        </w:rPr>
+      </w:pPr>
+      <w:r>
+        <w:rPr>
+          <w:lang w:val="en-US"/>
+        </w:rPr>
         <w:t>Contains component details linked to buildings.</w:t>
       </w:r>
     </w:p>
@@ -785,6 +1144,7 @@
           <w:b/>
           <w:bCs/>
         </w:rPr>
+        <w:lastRenderedPageBreak/>
         <w:t>Incidents Table</w:t>
       </w:r>
     </w:p>
@@ -794,9 +1154,14 @@
           <w:ilvl w:val="1"/>
           <w:numId w:val="2"/>
         </w:numPr>
-      </w:pPr>
-      <w:r>
-        <w:lastRenderedPageBreak/>
+        <w:rPr>
+          <w:lang w:val="en-US"/>
+        </w:rPr>
+      </w:pPr>
+      <w:r>
+        <w:rPr>
+          <w:lang w:val="en-US"/>
+        </w:rPr>
         <w:t>Contains incident details linked to components.</w:t>
       </w:r>
     </w:p>
@@ -807,12 +1172,21 @@
           <w:bCs/>
         </w:rPr>
       </w:pPr>
-      <w:r>
-        <w:rPr>
-          <w:b/>
-          <w:bCs/>
-        </w:rPr>
-        <w:t>Implementation Plan</w:t>
+      <w:proofErr w:type="spellStart"/>
+      <w:r>
+        <w:rPr>
+          <w:b/>
+          <w:bCs/>
+        </w:rPr>
+        <w:t>Implementation</w:t>
+      </w:r>
+      <w:proofErr w:type="spellEnd"/>
+      <w:r>
+        <w:rPr>
+          <w:b/>
+          <w:bCs/>
+        </w:rPr>
+        <w:t xml:space="preserve"> Plan</w:t>
       </w:r>
     </w:p>
     <w:p>
@@ -821,11 +1195,15 @@
           <w:ilvl w:val="0"/>
           <w:numId w:val="3"/>
         </w:numPr>
-      </w:pPr>
-      <w:r>
-        <w:rPr>
-          <w:b/>
-          <w:bCs/>
+        <w:rPr>
+          <w:lang w:val="en-US"/>
+        </w:rPr>
+      </w:pPr>
+      <w:r>
+        <w:rPr>
+          <w:b/>
+          <w:bCs/>
+          <w:lang w:val="en-US"/>
         </w:rPr>
         <w:t>Create Middleware for Role-Based Access:</w:t>
       </w:r>
@@ -836,8 +1214,14 @@
           <w:ilvl w:val="1"/>
           <w:numId w:val="3"/>
         </w:numPr>
-      </w:pPr>
-      <w:r>
+        <w:rPr>
+          <w:lang w:val="en-US"/>
+        </w:rPr>
+      </w:pPr>
+      <w:r>
+        <w:rPr>
+          <w:lang w:val="en-US"/>
+        </w:rPr>
         <w:t>Implement middleware to check user roles and permissions before accessing routes.</w:t>
       </w:r>
     </w:p>
@@ -848,13 +1232,40 @@
           <w:numId w:val="3"/>
         </w:numPr>
       </w:pPr>
-      <w:r>
-        <w:rPr>
-          <w:b/>
-          <w:bCs/>
-        </w:rPr>
-        <w:t>Build Dashboards:</w:t>
-      </w:r>
+      <w:proofErr w:type="spellStart"/>
+      <w:r>
+        <w:rPr>
+          <w:b/>
+          <w:bCs/>
+        </w:rPr>
+        <w:t>Build</w:t>
+      </w:r>
+      <w:proofErr w:type="spellEnd"/>
+      <w:r>
+        <w:rPr>
+          <w:b/>
+          <w:bCs/>
+        </w:rPr>
+        <w:t xml:space="preserve"> </w:t>
+      </w:r>
+      <w:proofErr w:type="spellStart"/>
+      <w:proofErr w:type="gramStart"/>
+      <w:r>
+        <w:rPr>
+          <w:b/>
+          <w:bCs/>
+        </w:rPr>
+        <w:t>Dashboards</w:t>
+      </w:r>
+      <w:proofErr w:type="spellEnd"/>
+      <w:r>
+        <w:rPr>
+          <w:b/>
+          <w:bCs/>
+        </w:rPr>
+        <w:t>:</w:t>
+      </w:r>
+      <w:proofErr w:type="gramEnd"/>
     </w:p>
     <w:p>
       <w:pPr>
@@ -862,8 +1273,14 @@
           <w:ilvl w:val="1"/>
           <w:numId w:val="3"/>
         </w:numPr>
-      </w:pPr>
-      <w:r>
+        <w:rPr>
+          <w:lang w:val="en-US"/>
+        </w:rPr>
+      </w:pPr>
+      <w:r>
+        <w:rPr>
+          <w:lang w:val="en-US"/>
+        </w:rPr>
         <w:t>Create separate dashboard views for each role with the relevant information and actions.</w:t>
       </w:r>
     </w:p>
@@ -873,8 +1290,14 @@
           <w:ilvl w:val="1"/>
           <w:numId w:val="3"/>
         </w:numPr>
-      </w:pPr>
-      <w:r>
+        <w:rPr>
+          <w:lang w:val="en-US"/>
+        </w:rPr>
+      </w:pPr>
+      <w:r>
+        <w:rPr>
+          <w:lang w:val="en-US"/>
+        </w:rPr>
         <w:t>Use Eloquent relationships to fetch the necessary data based on user roles.</w:t>
       </w:r>
     </w:p>
@@ -885,13 +1308,31 @@
           <w:numId w:val="3"/>
         </w:numPr>
       </w:pPr>
-      <w:r>
-        <w:rPr>
-          <w:b/>
-          <w:bCs/>
-        </w:rPr>
-        <w:t>Define Routes:</w:t>
-      </w:r>
+      <w:proofErr w:type="spellStart"/>
+      <w:r>
+        <w:rPr>
+          <w:b/>
+          <w:bCs/>
+        </w:rPr>
+        <w:t>Define</w:t>
+      </w:r>
+      <w:proofErr w:type="spellEnd"/>
+      <w:r>
+        <w:rPr>
+          <w:b/>
+          <w:bCs/>
+        </w:rPr>
+        <w:t xml:space="preserve"> </w:t>
+      </w:r>
+      <w:proofErr w:type="gramStart"/>
+      <w:r>
+        <w:rPr>
+          <w:b/>
+          <w:bCs/>
+        </w:rPr>
+        <w:t>Routes:</w:t>
+      </w:r>
+      <w:proofErr w:type="gramEnd"/>
     </w:p>
     <w:p>
       <w:pPr>
@@ -899,8 +1340,14 @@
           <w:ilvl w:val="1"/>
           <w:numId w:val="3"/>
         </w:numPr>
-      </w:pPr>
-      <w:r>
+        <w:rPr>
+          <w:lang w:val="en-US"/>
+        </w:rPr>
+      </w:pPr>
+      <w:r>
+        <w:rPr>
+          <w:lang w:val="en-US"/>
+        </w:rPr>
         <w:t>Set up routes for each dashboard and ensure they are protected by the middleware.</w:t>
       </w:r>
     </w:p>
@@ -916,8 +1363,17 @@
           <w:b/>
           <w:bCs/>
         </w:rPr>
-        <w:t>Controller Logic:</w:t>
-      </w:r>
+        <w:t xml:space="preserve">Controller </w:t>
+      </w:r>
+      <w:proofErr w:type="gramStart"/>
+      <w:r>
+        <w:rPr>
+          <w:b/>
+          <w:bCs/>
+        </w:rPr>
+        <w:t>Logic:</w:t>
+      </w:r>
+      <w:proofErr w:type="gramEnd"/>
     </w:p>
     <w:p>
       <w:pPr>
@@ -925,8 +1381,14 @@
           <w:ilvl w:val="1"/>
           <w:numId w:val="3"/>
         </w:numPr>
-      </w:pPr>
-      <w:r>
+        <w:rPr>
+          <w:lang w:val="en-US"/>
+        </w:rPr>
+      </w:pPr>
+      <w:r>
+        <w:rPr>
+          <w:lang w:val="en-US"/>
+        </w:rPr>
         <w:t>Implement controller logic to handle CRUD operations based on user roles.</w:t>
       </w:r>
     </w:p>
@@ -936,8 +1398,14 @@
           <w:ilvl w:val="1"/>
           <w:numId w:val="3"/>
         </w:numPr>
-      </w:pPr>
-      <w:r>
+        <w:rPr>
+          <w:lang w:val="en-US"/>
+        </w:rPr>
+      </w:pPr>
+      <w:r>
+        <w:rPr>
+          <w:lang w:val="en-US"/>
+        </w:rPr>
         <w:t>Ensure data access is restricted according to user permissions.</w:t>
       </w:r>
     </w:p>
@@ -953,8 +1421,26 @@
           <w:b/>
           <w:bCs/>
         </w:rPr>
-        <w:t>Frontend Integration:</w:t>
-      </w:r>
+        <w:t xml:space="preserve">Frontend </w:t>
+      </w:r>
+      <w:proofErr w:type="spellStart"/>
+      <w:proofErr w:type="gramStart"/>
+      <w:r>
+        <w:rPr>
+          <w:b/>
+          <w:bCs/>
+        </w:rPr>
+        <w:t>Integration</w:t>
+      </w:r>
+      <w:proofErr w:type="spellEnd"/>
+      <w:r>
+        <w:rPr>
+          <w:b/>
+          <w:bCs/>
+        </w:rPr>
+        <w:t>:</w:t>
+      </w:r>
+      <w:proofErr w:type="gramEnd"/>
     </w:p>
     <w:p>
       <w:pPr>
@@ -962,8 +1448,14 @@
           <w:ilvl w:val="1"/>
           <w:numId w:val="3"/>
         </w:numPr>
-      </w:pPr>
-      <w:r>
+        <w:rPr>
+          <w:lang w:val="en-US"/>
+        </w:rPr>
+      </w:pPr>
+      <w:r>
+        <w:rPr>
+          <w:lang w:val="en-US"/>
+        </w:rPr>
         <w:t>Use JavaScript frameworks (e.g., React.js) to build dynamic and responsive dashboard components.</w:t>
       </w:r>
     </w:p>
@@ -973,12 +1465,24 @@
           <w:ilvl w:val="1"/>
           <w:numId w:val="3"/>
         </w:numPr>
-      </w:pPr>
-      <w:r>
+        <w:rPr>
+          <w:lang w:val="en-US"/>
+        </w:rPr>
+      </w:pPr>
+      <w:r>
+        <w:rPr>
+          <w:lang w:val="en-US"/>
+        </w:rPr>
         <w:t>Integrate data fetching and state management to display the appropriate information based on user roles.</w:t>
       </w:r>
     </w:p>
-    <w:p/>
+    <w:p>
+      <w:pPr>
+        <w:rPr>
+          <w:lang w:val="en-US"/>
+        </w:rPr>
+      </w:pPr>
+    </w:p>
     <w:sectPr>
       <w:pgSz w:w="11906" w:h="16838"/>
       <w:pgMar w:top="1417" w:right="1417" w:bottom="1417" w:left="1417" w:header="708" w:footer="708" w:gutter="0"/>
@@ -1760,6 +2264,7 @@
   <w:style w:type="character" w:default="1" w:styleId="DefaultParagraphFont">
     <w:name w:val="Default Paragraph Font"/>
     <w:uiPriority w:val="1"/>
+    <w:semiHidden/>
     <w:unhideWhenUsed/>
   </w:style>
   <w:style w:type="table" w:default="1" w:styleId="TableNormal">

</xml_diff>